<commit_message>
finished sound extension research
</commit_message>
<xml_diff>
--- a/docs/Documentatie onderzoek geluidextensies.docx
+++ b/docs/Documentatie onderzoek geluidextensies.docx
@@ -143,6 +143,24 @@
       </w:r>
       <w:r>
         <w:t xml:space="preserve"> testsolution gemaakt, waarbij het resourcegebruik wordt bijgehouden.</w:t>
+      </w:r>
+    </w:p>
+    <w:p>
+      <w:r>
+        <w:t>In de solution heb ik de .wav geïmporteerd, samen met een SpriteFont om waarden weer te geven. Hiervóór heb ik de window title gebruikt om waarden weer te geven. (base.Window.Title = “”;)</w:t>
+      </w:r>
+    </w:p>
+    <w:p>
+      <w:r>
+        <w:t xml:space="preserve">Met gebruik van </w:t>
+      </w:r>
+      <w:r>
+        <w:t>KeyboardState kb = Keyboard.GetState(); heb ik het voor elkaar gekregen om met het toetsenbord het geluid af te spelen. Hiermee detecteert het systeem of een knop is ingeduwd, helaas speelt de solution continue het geluid af. Er moet dus gekeken worden of het geluid al af speelt, voordat het geluid af speelt.</w:t>
+      </w:r>
+    </w:p>
+    <w:p>
+      <w:r>
+        <w:t>Na uitvoerige research ben ik tot de conclusie gekomen dat XNA alleen .wav bestanden accepteert. Hierom heb ik besloten om dit onderzoek af te sluiten.</w:t>
       </w:r>
       <w:bookmarkStart w:id="0" w:name="_GoBack"/>
       <w:bookmarkEnd w:id="0"/>

</xml_diff>